<commit_message>
Structure and checking NOJIRA-
</commit_message>
<xml_diff>
--- a/docs/Docs_API/API.docx
+++ b/docs/Docs_API/API.docx
@@ -21,7 +21,7 @@
           <w:lang w:val="en-US"/>
         </w:rPr>
       </w:pPr>
-      <w:hyperlink r:id="rId4" w:history="1">
+      <w:hyperlink r:id="rId6" w:history="1">
         <w:r>
           <w:rPr>
             <w:rStyle w:val="Hyperlink"/>
@@ -43,7 +43,7 @@
           <w:lang w:val="en-US"/>
         </w:rPr>
       </w:pPr>
-      <w:hyperlink r:id="rId5" w:history="1">
+      <w:hyperlink r:id="rId7" w:history="1">
         <w:r>
           <w:rPr>
             <w:rStyle w:val="Hyperlink"/>
@@ -207,7 +207,6 @@
           <w:lang w:val="en-US"/>
         </w:rPr>
       </w:pPr>
-      <w:proofErr w:type="gramStart"/>
       <w:r>
         <w:rPr>
           <w:lang w:val="en-US"/>
@@ -218,14 +217,7 @@
         <w:rPr>
           <w:lang w:val="en-US"/>
         </w:rPr>
-        <w:t>pp.all(</w:t>
-      </w:r>
-      <w:proofErr w:type="gramEnd"/>
-      <w:r>
-        <w:rPr>
-          <w:lang w:val="en-US"/>
-        </w:rPr>
-        <w:t xml:space="preserve">): responding </w:t>
+        <w:t xml:space="preserve">pp.all(): responding </w:t>
       </w:r>
       <w:r>
         <w:rPr>
@@ -246,8 +238,6 @@
           <w:lang w:val="en-US"/>
         </w:rPr>
       </w:pPr>
-      <w:proofErr w:type="spellStart"/>
-      <w:proofErr w:type="gramStart"/>
       <w:r>
         <w:rPr>
           <w:lang w:val="en-US"/>
@@ -258,15 +248,7 @@
         <w:rPr>
           <w:lang w:val="en-US"/>
         </w:rPr>
-        <w:t>pp.route</w:t>
-      </w:r>
-      <w:proofErr w:type="spellEnd"/>
-      <w:proofErr w:type="gramEnd"/>
-      <w:r>
-        <w:rPr>
-          <w:lang w:val="en-US"/>
-        </w:rPr>
-        <w:t xml:space="preserve">(): </w:t>
+        <w:t xml:space="preserve">pp.route(): </w:t>
       </w:r>
       <w:r>
         <w:rPr>
@@ -287,90 +269,46 @@
           <w:lang w:val="en-US"/>
         </w:rPr>
       </w:pPr>
-      <w:proofErr w:type="spellStart"/>
-      <w:proofErr w:type="gramStart"/>
-      <w:r>
-        <w:rPr>
-          <w:lang w:val="en-US"/>
-        </w:rPr>
-        <w:t>app.use</w:t>
-      </w:r>
-      <w:proofErr w:type="spellEnd"/>
-      <w:r>
-        <w:rPr>
-          <w:lang w:val="en-US"/>
-        </w:rPr>
-        <w:t>(</w:t>
-      </w:r>
-      <w:proofErr w:type="gramEnd"/>
-      <w:r>
-        <w:rPr>
-          <w:lang w:val="en-US"/>
-        </w:rPr>
-        <w:t>): load middleware functions.</w:t>
-      </w:r>
-    </w:p>
-    <w:p>
-      <w:pPr>
-        <w:rPr>
-          <w:lang w:val="en-US"/>
-        </w:rPr>
-      </w:pPr>
-      <w:r>
-        <w:rPr>
-          <w:lang w:val="en-US"/>
-        </w:rPr>
-        <w:t>Middleware functions are functions that have access to the request object (</w:t>
-      </w:r>
-      <w:proofErr w:type="spellStart"/>
-      <w:r>
-        <w:rPr>
-          <w:lang w:val="en-US"/>
-        </w:rPr>
-        <w:t>req</w:t>
-      </w:r>
-      <w:proofErr w:type="spellEnd"/>
-      <w:r>
-        <w:rPr>
-          <w:lang w:val="en-US"/>
-        </w:rPr>
-        <w:t>), the response object (res), and the next middleware function in the application’s request-response cycle</w:t>
-      </w:r>
-    </w:p>
-    <w:p>
-      <w:pPr>
-        <w:rPr>
-          <w:lang w:val="en-US"/>
-        </w:rPr>
-      </w:pPr>
-      <w:r>
-        <w:rPr>
-          <w:lang w:val="en-US"/>
-        </w:rPr>
-        <w:t xml:space="preserve">If the current middleware function does not end the request-response cycle, it must call </w:t>
-      </w:r>
-      <w:proofErr w:type="gramStart"/>
-      <w:r>
-        <w:rPr>
-          <w:lang w:val="en-US"/>
-        </w:rPr>
-        <w:t>next(</w:t>
-      </w:r>
-      <w:proofErr w:type="gramEnd"/>
-      <w:r>
-        <w:rPr>
-          <w:lang w:val="en-US"/>
-        </w:rPr>
-        <w:t>) to pass control to the next middleware function</w:t>
-      </w:r>
-    </w:p>
-    <w:p>
-      <w:pPr>
-        <w:rPr>
-          <w:lang w:val="en-US"/>
-        </w:rPr>
-      </w:pPr>
-      <w:hyperlink r:id="rId6" w:history="1">
+      <w:r>
+        <w:rPr>
+          <w:lang w:val="en-US"/>
+        </w:rPr>
+        <w:t>app.use(): load middleware functions.</w:t>
+      </w:r>
+    </w:p>
+    <w:p>
+      <w:pPr>
+        <w:rPr>
+          <w:lang w:val="en-US"/>
+        </w:rPr>
+      </w:pPr>
+      <w:r>
+        <w:rPr>
+          <w:lang w:val="en-US"/>
+        </w:rPr>
+        <w:t>Middleware functions are functions that have access to the request object (req), the response object (res), and the next middleware function in the application’s request-response cycle</w:t>
+      </w:r>
+    </w:p>
+    <w:p>
+      <w:pPr>
+        <w:rPr>
+          <w:lang w:val="en-US"/>
+        </w:rPr>
+      </w:pPr>
+      <w:r>
+        <w:rPr>
+          <w:lang w:val="en-US"/>
+        </w:rPr>
+        <w:t>If the current middleware function does not end the request-response cycle, it must call next() to pass control to the next middleware function</w:t>
+      </w:r>
+    </w:p>
+    <w:p>
+      <w:pPr>
+        <w:rPr>
+          <w:lang w:val="en-US"/>
+        </w:rPr>
+      </w:pPr>
+      <w:hyperlink r:id="rId8" w:history="1">
         <w:r>
           <w:rPr>
             <w:rStyle w:val="Hyperlink"/>
@@ -456,7 +394,7 @@
                     <pic:cNvPicPr/>
                   </pic:nvPicPr>
                   <pic:blipFill>
-                    <a:blip r:embed="rId7"/>
+                    <a:blip r:embed="rId9"/>
                     <a:stretch>
                       <a:fillRect/>
                     </a:stretch>
@@ -476,8 +414,254 @@
           </wp:inline>
         </w:drawing>
       </w:r>
+    </w:p>
+    <w:p>
+      <w:pPr>
+        <w:rPr>
+          <w:lang w:val="en-US"/>
+        </w:rPr>
+      </w:pPr>
+    </w:p>
+    <w:p>
+      <w:pPr>
+        <w:rPr>
+          <w:lang w:val="en-US"/>
+        </w:rPr>
+      </w:pPr>
+    </w:p>
+    <w:p>
+      <w:pPr>
+        <w:rPr>
+          <w:lang w:val="en-US"/>
+        </w:rPr>
+      </w:pPr>
+    </w:p>
+    <w:p>
+      <w:pPr>
+        <w:rPr>
+          <w:lang w:val="en-US"/>
+        </w:rPr>
+      </w:pPr>
+    </w:p>
+    <w:p>
+      <w:pPr>
+        <w:rPr>
+          <w:lang w:val="en-US"/>
+        </w:rPr>
+      </w:pPr>
+    </w:p>
+    <w:p>
+      <w:pPr>
+        <w:rPr>
+          <w:lang w:val="en-US"/>
+        </w:rPr>
+      </w:pPr>
+    </w:p>
+    <w:p>
+      <w:pPr>
+        <w:rPr>
+          <w:lang w:val="en-US"/>
+        </w:rPr>
+      </w:pPr>
+    </w:p>
+    <w:p>
+      <w:pPr>
+        <w:rPr>
+          <w:lang w:val="en-US"/>
+        </w:rPr>
+      </w:pPr>
+    </w:p>
+    <w:p>
+      <w:pPr>
+        <w:rPr>
+          <w:lang w:val="en-US"/>
+        </w:rPr>
+      </w:pPr>
+    </w:p>
+    <w:p>
+      <w:pPr>
+        <w:rPr>
+          <w:lang w:val="en-US"/>
+        </w:rPr>
+      </w:pPr>
+    </w:p>
+    <w:p>
+      <w:pPr>
+        <w:rPr>
+          <w:lang w:val="en-US"/>
+        </w:rPr>
+      </w:pPr>
+    </w:p>
+    <w:p>
+      <w:pPr>
+        <w:rPr>
+          <w:lang w:val="en-US"/>
+        </w:rPr>
+      </w:pPr>
+    </w:p>
+    <w:p>
+      <w:pPr>
+        <w:rPr>
+          <w:lang w:val="en-US"/>
+        </w:rPr>
+      </w:pPr>
+    </w:p>
+    <w:p>
+      <w:pPr>
+        <w:rPr>
+          <w:lang w:val="en-US"/>
+        </w:rPr>
+      </w:pPr>
+    </w:p>
+    <w:p>
+      <w:pPr>
+        <w:rPr>
+          <w:lang w:val="en-US"/>
+        </w:rPr>
+      </w:pPr>
+    </w:p>
+    <w:p>
+      <w:pPr>
+        <w:rPr>
+          <w:lang w:val="en-US"/>
+        </w:rPr>
+      </w:pPr>
+    </w:p>
+    <w:p>
+      <w:pPr>
+        <w:rPr>
+          <w:lang w:val="en-US"/>
+        </w:rPr>
+      </w:pPr>
+      <w:r>
+        <w:rPr>
+          <w:lang w:val="en-US"/>
+        </w:rPr>
+        <w:lastRenderedPageBreak/>
+        <w:t>Bcrypt:</w:t>
+      </w:r>
+    </w:p>
+    <w:p>
+      <w:pPr>
+        <w:rPr>
+          <w:lang w:val="en-US"/>
+        </w:rPr>
+      </w:pPr>
+      <w:r>
+        <w:rPr>
+          <w:lang w:val="en-US"/>
+        </w:rPr>
+        <w:t>rounds=10: ~10 hashes/sec</w:t>
+      </w:r>
+    </w:p>
+    <w:p>
+      <w:pPr>
+        <w:rPr>
+          <w:lang w:val="en-US"/>
+        </w:rPr>
+      </w:pPr>
+      <w:r>
+        <w:rPr>
+          <w:lang w:val="en-US"/>
+        </w:rPr>
+        <w:t>8 x 1080 – 5 rounds</w:t>
+      </w:r>
+    </w:p>
+    <w:p>
+      <w:pPr>
+        <w:rPr>
+          <w:lang w:val="en-US"/>
+        </w:rPr>
+      </w:pPr>
+      <w:r>
+        <w:rPr>
+          <w:noProof/>
+        </w:rPr>
+        <w:drawing>
+          <wp:inline distT="0" distB="0" distL="0" distR="0" wp14:anchorId="7A704104" wp14:editId="3F7B40FF">
+            <wp:extent cx="3333750" cy="2133600"/>
+            <wp:effectExtent l="0" t="0" r="0" b="0"/>
+            <wp:docPr id="2" name="Picture 2"/>
+            <wp:cNvGraphicFramePr>
+              <a:graphicFrameLocks xmlns:a="http://schemas.openxmlformats.org/drawingml/2006/main" noChangeAspect="1"/>
+            </wp:cNvGraphicFramePr>
+            <a:graphic xmlns:a="http://schemas.openxmlformats.org/drawingml/2006/main">
+              <a:graphicData uri="http://schemas.openxmlformats.org/drawingml/2006/picture">
+                <pic:pic xmlns:pic="http://schemas.openxmlformats.org/drawingml/2006/picture">
+                  <pic:nvPicPr>
+                    <pic:cNvPr id="1" name=""/>
+                    <pic:cNvPicPr/>
+                  </pic:nvPicPr>
+                  <pic:blipFill>
+                    <a:blip r:embed="rId10"/>
+                    <a:stretch>
+                      <a:fillRect/>
+                    </a:stretch>
+                  </pic:blipFill>
+                  <pic:spPr>
+                    <a:xfrm>
+                      <a:off x="0" y="0"/>
+                      <a:ext cx="3333750" cy="2133600"/>
+                    </a:xfrm>
+                    <a:prstGeom prst="rect">
+                      <a:avLst/>
+                    </a:prstGeom>
+                  </pic:spPr>
+                </pic:pic>
+              </a:graphicData>
+            </a:graphic>
+          </wp:inline>
+        </w:drawing>
+      </w:r>
       <w:bookmarkStart w:id="0" w:name="_GoBack"/>
       <w:bookmarkEnd w:id="0"/>
+    </w:p>
+    <w:p>
+      <w:pPr>
+        <w:rPr>
+          <w:lang w:val="en-US"/>
+        </w:rPr>
+      </w:pPr>
+      <w:r>
+        <w:rPr>
+          <w:noProof/>
+        </w:rPr>
+        <w:drawing>
+          <wp:inline distT="0" distB="0" distL="0" distR="0" wp14:anchorId="2A141FD1" wp14:editId="02DEC63E">
+            <wp:extent cx="6120130" cy="2078355"/>
+            <wp:effectExtent l="0" t="0" r="0" b="0"/>
+            <wp:docPr id="3" name="Picture 3"/>
+            <wp:cNvGraphicFramePr>
+              <a:graphicFrameLocks xmlns:a="http://schemas.openxmlformats.org/drawingml/2006/main" noChangeAspect="1"/>
+            </wp:cNvGraphicFramePr>
+            <a:graphic xmlns:a="http://schemas.openxmlformats.org/drawingml/2006/main">
+              <a:graphicData uri="http://schemas.openxmlformats.org/drawingml/2006/picture">
+                <pic:pic xmlns:pic="http://schemas.openxmlformats.org/drawingml/2006/picture">
+                  <pic:nvPicPr>
+                    <pic:cNvPr id="1" name=""/>
+                    <pic:cNvPicPr/>
+                  </pic:nvPicPr>
+                  <pic:blipFill>
+                    <a:blip r:embed="rId11"/>
+                    <a:stretch>
+                      <a:fillRect/>
+                    </a:stretch>
+                  </pic:blipFill>
+                  <pic:spPr>
+                    <a:xfrm>
+                      <a:off x="0" y="0"/>
+                      <a:ext cx="6120130" cy="2078355"/>
+                    </a:xfrm>
+                    <a:prstGeom prst="rect">
+                      <a:avLst/>
+                    </a:prstGeom>
+                  </pic:spPr>
+                </pic:pic>
+              </a:graphicData>
+            </a:graphic>
+          </wp:inline>
+        </w:drawing>
+      </w:r>
     </w:p>
     <w:sectPr>
       <w:pgSz w:w="11906" w:h="16838"/>
@@ -487,6 +671,56 @@
     </w:sectPr>
   </w:body>
 </w:document>
+</file>
+
+<file path=word/endnotes.xml><?xml version="1.0" encoding="utf-8"?>
+<w:endnotes xmlns:wpc="http://schemas.microsoft.com/office/word/2010/wordprocessingCanvas" xmlns:cx="http://schemas.microsoft.com/office/drawing/2014/chartex" xmlns:cx1="http://schemas.microsoft.com/office/drawing/2015/9/8/chartex" xmlns:cx2="http://schemas.microsoft.com/office/drawing/2015/10/21/chartex" xmlns:cx3="http://schemas.microsoft.com/office/drawing/2016/5/9/chartex" xmlns:cx4="http://schemas.microsoft.com/office/drawing/2016/5/10/chartex" xmlns:cx5="http://schemas.microsoft.com/office/drawing/2016/5/11/chartex" xmlns:cx6="http://schemas.microsoft.com/office/drawing/2016/5/12/chartex" xmlns:cx7="http://schemas.microsoft.com/office/drawing/2016/5/13/chartex" xmlns:cx8="http://schemas.microsoft.com/office/drawing/2016/5/14/chartex" xmlns:mc="http://schemas.openxmlformats.org/markup-compatibility/2006" xmlns:aink="http://schemas.microsoft.com/office/drawing/2016/ink" xmlns:am3d="http://schemas.microsoft.com/office/drawing/2017/model3d" xmlns:o="urn:schemas-microsoft-com:office:office" xmlns:r="http://schemas.openxmlformats.org/officeDocument/2006/relationships" xmlns:m="http://schemas.openxmlformats.org/officeDocument/2006/math" xmlns:v="urn:schemas-microsoft-com:vml" xmlns:wp14="http://schemas.microsoft.com/office/word/2010/wordprocessingDrawing" xmlns:wp="http://schemas.openxmlformats.org/drawingml/2006/wordprocessingDrawing" xmlns:w10="urn:schemas-microsoft-com:office:word" xmlns:w="http://schemas.openxmlformats.org/wordprocessingml/2006/main" xmlns:w14="http://schemas.microsoft.com/office/word/2010/wordml" xmlns:w15="http://schemas.microsoft.com/office/word/2012/wordml" xmlns:w16cid="http://schemas.microsoft.com/office/word/2016/wordml/cid" xmlns:w16se="http://schemas.microsoft.com/office/word/2015/wordml/symex" xmlns:wpg="http://schemas.microsoft.com/office/word/2010/wordprocessingGroup" xmlns:wpi="http://schemas.microsoft.com/office/word/2010/wordprocessingInk" xmlns:wne="http://schemas.microsoft.com/office/word/2006/wordml" xmlns:wps="http://schemas.microsoft.com/office/word/2010/wordprocessingShape" mc:Ignorable="w14 w15 w16se w16cid wp14">
+  <w:endnote w:type="separator" w:id="-1">
+    <w:p>
+      <w:pPr>
+        <w:spacing w:after="0" w:line="240" w:lineRule="auto"/>
+      </w:pPr>
+      <w:r>
+        <w:separator/>
+      </w:r>
+    </w:p>
+  </w:endnote>
+  <w:endnote w:type="continuationSeparator" w:id="0">
+    <w:p>
+      <w:pPr>
+        <w:spacing w:after="0" w:line="240" w:lineRule="auto"/>
+      </w:pPr>
+      <w:r>
+        <w:continuationSeparator/>
+      </w:r>
+    </w:p>
+  </w:endnote>
+</w:endnotes>
+</file>
+
+<file path=word/footnotes.xml><?xml version="1.0" encoding="utf-8"?>
+<w:footnotes xmlns:wpc="http://schemas.microsoft.com/office/word/2010/wordprocessingCanvas" xmlns:cx="http://schemas.microsoft.com/office/drawing/2014/chartex" xmlns:cx1="http://schemas.microsoft.com/office/drawing/2015/9/8/chartex" xmlns:cx2="http://schemas.microsoft.com/office/drawing/2015/10/21/chartex" xmlns:cx3="http://schemas.microsoft.com/office/drawing/2016/5/9/chartex" xmlns:cx4="http://schemas.microsoft.com/office/drawing/2016/5/10/chartex" xmlns:cx5="http://schemas.microsoft.com/office/drawing/2016/5/11/chartex" xmlns:cx6="http://schemas.microsoft.com/office/drawing/2016/5/12/chartex" xmlns:cx7="http://schemas.microsoft.com/office/drawing/2016/5/13/chartex" xmlns:cx8="http://schemas.microsoft.com/office/drawing/2016/5/14/chartex" xmlns:mc="http://schemas.openxmlformats.org/markup-compatibility/2006" xmlns:aink="http://schemas.microsoft.com/office/drawing/2016/ink" xmlns:am3d="http://schemas.microsoft.com/office/drawing/2017/model3d" xmlns:o="urn:schemas-microsoft-com:office:office" xmlns:r="http://schemas.openxmlformats.org/officeDocument/2006/relationships" xmlns:m="http://schemas.openxmlformats.org/officeDocument/2006/math" xmlns:v="urn:schemas-microsoft-com:vml" xmlns:wp14="http://schemas.microsoft.com/office/word/2010/wordprocessingDrawing" xmlns:wp="http://schemas.openxmlformats.org/drawingml/2006/wordprocessingDrawing" xmlns:w10="urn:schemas-microsoft-com:office:word" xmlns:w="http://schemas.openxmlformats.org/wordprocessingml/2006/main" xmlns:w14="http://schemas.microsoft.com/office/word/2010/wordml" xmlns:w15="http://schemas.microsoft.com/office/word/2012/wordml" xmlns:w16cid="http://schemas.microsoft.com/office/word/2016/wordml/cid" xmlns:w16se="http://schemas.microsoft.com/office/word/2015/wordml/symex" xmlns:wpg="http://schemas.microsoft.com/office/word/2010/wordprocessingGroup" xmlns:wpi="http://schemas.microsoft.com/office/word/2010/wordprocessingInk" xmlns:wne="http://schemas.microsoft.com/office/word/2006/wordml" xmlns:wps="http://schemas.microsoft.com/office/word/2010/wordprocessingShape" mc:Ignorable="w14 w15 w16se w16cid wp14">
+  <w:footnote w:type="separator" w:id="-1">
+    <w:p>
+      <w:pPr>
+        <w:spacing w:after="0" w:line="240" w:lineRule="auto"/>
+      </w:pPr>
+      <w:r>
+        <w:separator/>
+      </w:r>
+    </w:p>
+  </w:footnote>
+  <w:footnote w:type="continuationSeparator" w:id="0">
+    <w:p>
+      <w:pPr>
+        <w:spacing w:after="0" w:line="240" w:lineRule="auto"/>
+      </w:pPr>
+      <w:r>
+        <w:continuationSeparator/>
+      </w:r>
+    </w:p>
+  </w:footnote>
+</w:footnotes>
 </file>
 
 <file path=word/styles.xml><?xml version="1.0" encoding="utf-8"?>
@@ -612,6 +846,7 @@
     <w:lsdException w:name="HTML Sample" w:semiHidden="1" w:unhideWhenUsed="1"/>
     <w:lsdException w:name="HTML Typewriter" w:semiHidden="1" w:unhideWhenUsed="1"/>
     <w:lsdException w:name="HTML Variable" w:semiHidden="1" w:unhideWhenUsed="1"/>
+    <w:lsdException w:name="Normal Table" w:semiHidden="1" w:unhideWhenUsed="1"/>
     <w:lsdException w:name="annotation subject" w:semiHidden="1" w:unhideWhenUsed="1"/>
     <w:lsdException w:name="No List" w:semiHidden="1" w:unhideWhenUsed="1"/>
     <w:lsdException w:name="Outline List 1" w:semiHidden="1" w:unhideWhenUsed="1"/>
@@ -655,8 +890,10 @@
     <w:lsdException w:name="Table Elegant" w:semiHidden="1" w:unhideWhenUsed="1"/>
     <w:lsdException w:name="Table Professional" w:semiHidden="1" w:unhideWhenUsed="1"/>
     <w:lsdException w:name="Table Subtle 1" w:semiHidden="1" w:unhideWhenUsed="1"/>
+    <w:lsdException w:name="Table Subtle 2" w:semiHidden="1" w:unhideWhenUsed="1"/>
     <w:lsdException w:name="Table Web 1" w:semiHidden="1" w:unhideWhenUsed="1"/>
     <w:lsdException w:name="Table Web 2" w:semiHidden="1" w:unhideWhenUsed="1"/>
+    <w:lsdException w:name="Table Web 3" w:semiHidden="1" w:unhideWhenUsed="1"/>
     <w:lsdException w:name="Balloon Text" w:semiHidden="1" w:unhideWhenUsed="1"/>
     <w:lsdException w:name="Table Grid" w:uiPriority="39"/>
     <w:lsdException w:name="Table Theme" w:semiHidden="1" w:unhideWhenUsed="1"/>
@@ -946,6 +1183,50 @@
       <w:u w:val="single"/>
     </w:rPr>
   </w:style>
+  <w:style w:type="paragraph" w:styleId="Header">
+    <w:name w:val="header"/>
+    <w:basedOn w:val="Normal"/>
+    <w:link w:val="HeaderChar"/>
+    <w:uiPriority w:val="99"/>
+    <w:unhideWhenUsed/>
+    <w:rsid w:val="00EB5CC5"/>
+    <w:pPr>
+      <w:tabs>
+        <w:tab w:val="center" w:pos="4819"/>
+        <w:tab w:val="right" w:pos="9638"/>
+      </w:tabs>
+      <w:spacing w:after="0" w:line="240" w:lineRule="auto"/>
+    </w:pPr>
+  </w:style>
+  <w:style w:type="character" w:customStyle="1" w:styleId="HeaderChar">
+    <w:name w:val="Header Char"/>
+    <w:basedOn w:val="DefaultParagraphFont"/>
+    <w:link w:val="Header"/>
+    <w:uiPriority w:val="99"/>
+    <w:rsid w:val="00EB5CC5"/>
+  </w:style>
+  <w:style w:type="paragraph" w:styleId="Footer">
+    <w:name w:val="footer"/>
+    <w:basedOn w:val="Normal"/>
+    <w:link w:val="FooterChar"/>
+    <w:uiPriority w:val="99"/>
+    <w:unhideWhenUsed/>
+    <w:rsid w:val="00EB5CC5"/>
+    <w:pPr>
+      <w:tabs>
+        <w:tab w:val="center" w:pos="4819"/>
+        <w:tab w:val="right" w:pos="9638"/>
+      </w:tabs>
+      <w:spacing w:after="0" w:line="240" w:lineRule="auto"/>
+    </w:pPr>
+  </w:style>
+  <w:style w:type="character" w:customStyle="1" w:styleId="FooterChar">
+    <w:name w:val="Footer Char"/>
+    <w:basedOn w:val="DefaultParagraphFont"/>
+    <w:link w:val="Footer"/>
+    <w:uiPriority w:val="99"/>
+    <w:rsid w:val="00EB5CC5"/>
+  </w:style>
 </w:styles>
 </file>
 

</xml_diff>

<commit_message>
Updated db structure and minor fixes in nodeJs - 4h - NOJIRA-
</commit_message>
<xml_diff>
--- a/docs/Docs_API/API.docx
+++ b/docs/Docs_API/API.docx
@@ -428,116 +428,168 @@
           <w:lang w:val="en-US"/>
         </w:rPr>
       </w:pPr>
-    </w:p>
-    <w:p>
-      <w:pPr>
-        <w:rPr>
-          <w:lang w:val="en-US"/>
-        </w:rPr>
-      </w:pPr>
-    </w:p>
-    <w:p>
-      <w:pPr>
-        <w:rPr>
-          <w:lang w:val="en-US"/>
-        </w:rPr>
-      </w:pPr>
-    </w:p>
-    <w:p>
-      <w:pPr>
-        <w:rPr>
-          <w:lang w:val="en-US"/>
-        </w:rPr>
-      </w:pPr>
-    </w:p>
-    <w:p>
-      <w:pPr>
-        <w:rPr>
-          <w:lang w:val="en-US"/>
-        </w:rPr>
-      </w:pPr>
-    </w:p>
-    <w:p>
-      <w:pPr>
-        <w:rPr>
-          <w:lang w:val="en-US"/>
-        </w:rPr>
-      </w:pPr>
-    </w:p>
-    <w:p>
-      <w:pPr>
-        <w:rPr>
-          <w:lang w:val="en-US"/>
-        </w:rPr>
-      </w:pPr>
-    </w:p>
-    <w:p>
-      <w:pPr>
-        <w:rPr>
-          <w:lang w:val="en-US"/>
-        </w:rPr>
-      </w:pPr>
-    </w:p>
-    <w:p>
-      <w:pPr>
-        <w:rPr>
-          <w:lang w:val="en-US"/>
-        </w:rPr>
-      </w:pPr>
-    </w:p>
-    <w:p>
-      <w:pPr>
-        <w:rPr>
-          <w:lang w:val="en-US"/>
-        </w:rPr>
-      </w:pPr>
-    </w:p>
-    <w:p>
-      <w:pPr>
-        <w:rPr>
-          <w:lang w:val="en-US"/>
-        </w:rPr>
-      </w:pPr>
-    </w:p>
-    <w:p>
-      <w:pPr>
-        <w:rPr>
-          <w:lang w:val="en-US"/>
-        </w:rPr>
-      </w:pPr>
-    </w:p>
-    <w:p>
-      <w:pPr>
-        <w:rPr>
-          <w:lang w:val="en-US"/>
-        </w:rPr>
-      </w:pPr>
-    </w:p>
-    <w:p>
-      <w:pPr>
-        <w:rPr>
-          <w:lang w:val="en-US"/>
-        </w:rPr>
-      </w:pPr>
-    </w:p>
-    <w:p>
-      <w:pPr>
-        <w:rPr>
-          <w:lang w:val="en-US"/>
-        </w:rPr>
-      </w:pPr>
-    </w:p>
-    <w:p>
-      <w:pPr>
-        <w:rPr>
-          <w:lang w:val="en-US"/>
-        </w:rPr>
-      </w:pPr>
-      <w:r>
-        <w:rPr>
-          <w:lang w:val="en-US"/>
-        </w:rPr>
-        <w:lastRenderedPageBreak/>
+      <w:r>
+        <w:rPr>
+          <w:lang w:val="en-US"/>
+        </w:rPr>
+        <w:t>Redis:</w:t>
+      </w:r>
+    </w:p>
+    <w:p>
+      <w:pPr>
+        <w:rPr>
+          <w:lang w:val="en-US"/>
+        </w:rPr>
+      </w:pPr>
+      <w:r>
+        <w:rPr>
+          <w:lang w:val="en-US"/>
+        </w:rPr>
+        <w:t>Watch data:</w:t>
+      </w:r>
+    </w:p>
+    <w:p>
+      <w:pPr>
+        <w:rPr>
+          <w:lang w:val="en-US"/>
+        </w:rPr>
+      </w:pPr>
+      <w:r>
+        <w:rPr>
+          <w:lang w:val="en-US"/>
+        </w:rPr>
+        <w:t>R</w:t>
+      </w:r>
+      <w:bookmarkStart w:id="0" w:name="_GoBack"/>
+      <w:r>
+        <w:rPr>
+          <w:lang w:val="en-US"/>
+        </w:rPr>
+        <w:t>edsmin</w:t>
+      </w:r>
+      <w:r>
+        <w:rPr>
+          <w:lang w:val="en-US"/>
+        </w:rPr>
+        <w:t xml:space="preserve">.com </w:t>
+      </w:r>
+    </w:p>
+    <w:bookmarkEnd w:id="0"/>
+    <w:p>
+      <w:pPr>
+        <w:rPr>
+          <w:lang w:val="en-US"/>
+        </w:rPr>
+      </w:pPr>
+    </w:p>
+    <w:p>
+      <w:pPr>
+        <w:rPr>
+          <w:lang w:val="en-US"/>
+        </w:rPr>
+      </w:pPr>
+    </w:p>
+    <w:p>
+      <w:pPr>
+        <w:rPr>
+          <w:lang w:val="en-US"/>
+        </w:rPr>
+      </w:pPr>
+    </w:p>
+    <w:p>
+      <w:pPr>
+        <w:rPr>
+          <w:lang w:val="en-US"/>
+        </w:rPr>
+      </w:pPr>
+    </w:p>
+    <w:p>
+      <w:pPr>
+        <w:rPr>
+          <w:lang w:val="en-US"/>
+        </w:rPr>
+      </w:pPr>
+    </w:p>
+    <w:p>
+      <w:pPr>
+        <w:rPr>
+          <w:lang w:val="en-US"/>
+        </w:rPr>
+      </w:pPr>
+    </w:p>
+    <w:p>
+      <w:pPr>
+        <w:rPr>
+          <w:lang w:val="en-US"/>
+        </w:rPr>
+      </w:pPr>
+    </w:p>
+    <w:p>
+      <w:pPr>
+        <w:rPr>
+          <w:lang w:val="en-US"/>
+        </w:rPr>
+      </w:pPr>
+    </w:p>
+    <w:p>
+      <w:pPr>
+        <w:rPr>
+          <w:lang w:val="en-US"/>
+        </w:rPr>
+      </w:pPr>
+    </w:p>
+    <w:p>
+      <w:pPr>
+        <w:rPr>
+          <w:lang w:val="en-US"/>
+        </w:rPr>
+      </w:pPr>
+    </w:p>
+    <w:p>
+      <w:pPr>
+        <w:rPr>
+          <w:lang w:val="en-US"/>
+        </w:rPr>
+      </w:pPr>
+    </w:p>
+    <w:p>
+      <w:pPr>
+        <w:rPr>
+          <w:lang w:val="en-US"/>
+        </w:rPr>
+      </w:pPr>
+    </w:p>
+    <w:p>
+      <w:pPr>
+        <w:rPr>
+          <w:lang w:val="en-US"/>
+        </w:rPr>
+      </w:pPr>
+    </w:p>
+    <w:p>
+      <w:pPr>
+        <w:rPr>
+          <w:lang w:val="en-US"/>
+        </w:rPr>
+      </w:pPr>
+    </w:p>
+    <w:p>
+      <w:pPr>
+        <w:rPr>
+          <w:lang w:val="en-US"/>
+        </w:rPr>
+      </w:pPr>
+    </w:p>
+    <w:p>
+      <w:pPr>
+        <w:rPr>
+          <w:lang w:val="en-US"/>
+        </w:rPr>
+      </w:pPr>
+      <w:r>
+        <w:rPr>
+          <w:lang w:val="en-US"/>
+        </w:rPr>
         <w:t>Bcrypt:</w:t>
       </w:r>
     </w:p>
@@ -613,8 +665,6 @@
           </wp:inline>
         </w:drawing>
       </w:r>
-      <w:bookmarkStart w:id="0" w:name="_GoBack"/>
-      <w:bookmarkEnd w:id="0"/>
     </w:p>
     <w:p>
       <w:pPr>

</xml_diff>